<commit_message>
Created a seperate field for net payable in words in template
</commit_message>
<xml_diff>
--- a/public/document/template.docx
+++ b/public/document/template.docx
@@ -318,14 +318,7 @@
               <w:rPr>
                 <w:rFonts w:ascii="Lora" w:hAnsi="Lora" w:cs="Noto Serif"/>
               </w:rPr>
-              <w:t>{</w:t>
-            </w:r>
-            <w:proofErr w:type="spellStart"/>
-            <w:r>
-              <w:rPr>
-                <w:rFonts w:ascii="Lora" w:hAnsi="Lora" w:cs="Noto Serif"/>
-              </w:rPr>
-              <w:t>company</w:t>
+              <w:t>{company</w:t>
             </w:r>
             <w:r>
               <w:rPr>
@@ -337,14 +330,7 @@
               <w:rPr>
                 <w:rFonts w:ascii="Lora" w:hAnsi="Lora" w:cs="Noto Serif"/>
               </w:rPr>
-              <w:t>an</w:t>
-            </w:r>
-            <w:proofErr w:type="spellEnd"/>
-            <w:r>
-              <w:rPr>
-                <w:rFonts w:ascii="Lora" w:hAnsi="Lora" w:cs="Noto Serif"/>
-              </w:rPr>
-              <w:t>}</w:t>
+              <w:t>an}</w:t>
             </w:r>
           </w:p>
         </w:tc>
@@ -386,14 +372,7 @@
               <w:rPr>
                 <w:rFonts w:ascii="Lora" w:hAnsi="Lora" w:cs="Noto Serif"/>
               </w:rPr>
-              <w:t>{</w:t>
-            </w:r>
-            <w:proofErr w:type="spellStart"/>
-            <w:r>
-              <w:rPr>
-                <w:rFonts w:ascii="Lora" w:hAnsi="Lora" w:cs="Noto Serif"/>
-              </w:rPr>
-              <w:t>monthly</w:t>
+              <w:t>{monthly</w:t>
             </w:r>
             <w:r>
               <w:rPr>
@@ -405,14 +384,7 @@
               <w:rPr>
                 <w:rFonts w:ascii="Lora" w:hAnsi="Lora" w:cs="Noto Serif"/>
               </w:rPr>
-              <w:t>ross</w:t>
-            </w:r>
-            <w:proofErr w:type="spellEnd"/>
-            <w:r>
-              <w:rPr>
-                <w:rFonts w:ascii="Lora" w:hAnsi="Lora" w:cs="Noto Serif"/>
-              </w:rPr>
-              <w:t>}</w:t>
+              <w:t>ross}</w:t>
             </w:r>
           </w:p>
         </w:tc>
@@ -458,14 +430,7 @@
               <w:rPr>
                 <w:rFonts w:ascii="Lora" w:hAnsi="Lora" w:cs="Noto Serif"/>
               </w:rPr>
-              <w:t>{</w:t>
-            </w:r>
-            <w:proofErr w:type="spellStart"/>
-            <w:r>
-              <w:rPr>
-                <w:rFonts w:ascii="Lora" w:hAnsi="Lora" w:cs="Noto Serif"/>
-              </w:rPr>
-              <w:t>employee</w:t>
+              <w:t>{employee</w:t>
             </w:r>
             <w:r>
               <w:rPr>
@@ -477,14 +442,7 @@
               <w:rPr>
                 <w:rFonts w:ascii="Lora" w:hAnsi="Lora" w:cs="Noto Serif"/>
               </w:rPr>
-              <w:t>d</w:t>
-            </w:r>
-            <w:proofErr w:type="spellEnd"/>
-            <w:r>
-              <w:rPr>
-                <w:rFonts w:ascii="Lora" w:hAnsi="Lora" w:cs="Noto Serif"/>
-              </w:rPr>
-              <w:t>}</w:t>
+              <w:t>d}</w:t>
             </w:r>
           </w:p>
         </w:tc>
@@ -528,14 +486,7 @@
               <w:rPr>
                 <w:rFonts w:ascii="Lora" w:hAnsi="Lora" w:cs="Noto Serif"/>
               </w:rPr>
-              <w:t>{</w:t>
-            </w:r>
-            <w:proofErr w:type="spellStart"/>
-            <w:r>
-              <w:rPr>
-                <w:rFonts w:ascii="Lora" w:hAnsi="Lora" w:cs="Noto Serif"/>
-              </w:rPr>
-              <w:t>monthly</w:t>
+              <w:t>{monthly</w:t>
             </w:r>
             <w:r>
               <w:rPr>
@@ -547,14 +498,7 @@
               <w:rPr>
                 <w:rFonts w:ascii="Lora" w:hAnsi="Lora" w:cs="Noto Serif"/>
               </w:rPr>
-              <w:t>asic</w:t>
-            </w:r>
-            <w:proofErr w:type="spellEnd"/>
-            <w:r>
-              <w:rPr>
-                <w:rFonts w:ascii="Lora" w:hAnsi="Lora" w:cs="Noto Serif"/>
-              </w:rPr>
-              <w:t>}</w:t>
+              <w:t>asic}</w:t>
             </w:r>
           </w:p>
         </w:tc>
@@ -600,14 +544,7 @@
               <w:rPr>
                 <w:rFonts w:ascii="Lora" w:hAnsi="Lora" w:cs="Noto Serif"/>
               </w:rPr>
-              <w:t>{</w:t>
-            </w:r>
-            <w:proofErr w:type="spellStart"/>
-            <w:r>
-              <w:rPr>
-                <w:rFonts w:ascii="Lora" w:hAnsi="Lora" w:cs="Noto Serif"/>
-              </w:rPr>
-              <w:t>date</w:t>
+              <w:t>{date</w:t>
             </w:r>
             <w:r>
               <w:rPr>
@@ -619,14 +556,7 @@
               <w:rPr>
                 <w:rFonts w:ascii="Lora" w:hAnsi="Lora" w:cs="Noto Serif"/>
               </w:rPr>
-              <w:t>oining</w:t>
-            </w:r>
-            <w:proofErr w:type="spellEnd"/>
-            <w:r>
-              <w:rPr>
-                <w:rFonts w:ascii="Lora" w:hAnsi="Lora" w:cs="Noto Serif"/>
-              </w:rPr>
-              <w:t>}</w:t>
+              <w:t>oining}</w:t>
             </w:r>
           </w:p>
         </w:tc>
@@ -670,14 +600,7 @@
               <w:rPr>
                 <w:rFonts w:ascii="Lora" w:hAnsi="Lora" w:cs="Noto Serif"/>
               </w:rPr>
-              <w:t>{</w:t>
-            </w:r>
-            <w:proofErr w:type="spellStart"/>
-            <w:r>
-              <w:rPr>
-                <w:rFonts w:ascii="Lora" w:hAnsi="Lora" w:cs="Noto Serif"/>
-              </w:rPr>
-              <w:t>days</w:t>
+              <w:t>{days</w:t>
             </w:r>
             <w:r>
               <w:rPr>
@@ -689,14 +612,7 @@
               <w:rPr>
                 <w:rFonts w:ascii="Lora" w:hAnsi="Lora" w:cs="Noto Serif"/>
               </w:rPr>
-              <w:t>onth</w:t>
-            </w:r>
-            <w:proofErr w:type="spellEnd"/>
-            <w:r>
-              <w:rPr>
-                <w:rFonts w:ascii="Lora" w:hAnsi="Lora" w:cs="Noto Serif"/>
-              </w:rPr>
-              <w:t>}</w:t>
+              <w:t>onth}</w:t>
             </w:r>
           </w:p>
         </w:tc>
@@ -748,14 +664,7 @@
               <w:rPr>
                 <w:rFonts w:ascii="Lora" w:hAnsi="Lora" w:cs="Noto Serif"/>
               </w:rPr>
-              <w:t>{</w:t>
-            </w:r>
-            <w:proofErr w:type="spellStart"/>
-            <w:r>
-              <w:rPr>
-                <w:rFonts w:ascii="Lora" w:hAnsi="Lora" w:cs="Noto Serif"/>
-              </w:rPr>
-              <w:t>date</w:t>
+              <w:t>{date</w:t>
             </w:r>
             <w:r>
               <w:rPr>
@@ -779,14 +688,7 @@
               <w:rPr>
                 <w:rFonts w:ascii="Lora" w:hAnsi="Lora" w:cs="Noto Serif"/>
               </w:rPr>
-              <w:t>eperation</w:t>
-            </w:r>
-            <w:proofErr w:type="spellEnd"/>
-            <w:r>
-              <w:rPr>
-                <w:rFonts w:ascii="Lora" w:hAnsi="Lora" w:cs="Noto Serif"/>
-              </w:rPr>
-              <w:t>}</w:t>
+              <w:t>eperation}</w:t>
             </w:r>
           </w:p>
         </w:tc>
@@ -830,14 +732,7 @@
               <w:rPr>
                 <w:rFonts w:ascii="Lora" w:hAnsi="Lora" w:cs="Noto Serif"/>
               </w:rPr>
-              <w:t>{</w:t>
-            </w:r>
-            <w:proofErr w:type="spellStart"/>
-            <w:r>
-              <w:rPr>
-                <w:rFonts w:ascii="Lora" w:hAnsi="Lora" w:cs="Noto Serif"/>
-              </w:rPr>
-              <w:t>days</w:t>
+              <w:t>{days</w:t>
             </w:r>
             <w:r>
               <w:rPr>
@@ -849,14 +744,7 @@
               <w:rPr>
                 <w:rFonts w:ascii="Lora" w:hAnsi="Lora" w:cs="Noto Serif"/>
               </w:rPr>
-              <w:t>ayable</w:t>
-            </w:r>
-            <w:proofErr w:type="spellEnd"/>
-            <w:r>
-              <w:rPr>
-                <w:rFonts w:ascii="Lora" w:hAnsi="Lora" w:cs="Noto Serif"/>
-              </w:rPr>
-              <w:t>}</w:t>
+              <w:t>ayable}</w:t>
             </w:r>
           </w:p>
         </w:tc>
@@ -902,14 +790,7 @@
               <w:rPr>
                 <w:rFonts w:ascii="Lora" w:hAnsi="Lora" w:cs="Noto Serif"/>
               </w:rPr>
-              <w:t>{</w:t>
-            </w:r>
-            <w:proofErr w:type="spellStart"/>
-            <w:r>
-              <w:rPr>
-                <w:rFonts w:ascii="Lora" w:hAnsi="Lora" w:cs="Noto Serif"/>
-              </w:rPr>
-              <w:t>bank</w:t>
+              <w:t>{bank</w:t>
             </w:r>
             <w:r>
               <w:rPr>
@@ -921,14 +802,7 @@
               <w:rPr>
                 <w:rFonts w:ascii="Lora" w:hAnsi="Lora" w:cs="Noto Serif"/>
               </w:rPr>
-              <w:t>ame</w:t>
-            </w:r>
-            <w:proofErr w:type="spellEnd"/>
-            <w:r>
-              <w:rPr>
-                <w:rFonts w:ascii="Lora" w:hAnsi="Lora" w:cs="Noto Serif"/>
-              </w:rPr>
-              <w:t>}</w:t>
+              <w:t>ame}</w:t>
             </w:r>
           </w:p>
         </w:tc>
@@ -1016,14 +890,7 @@
               <w:rPr>
                 <w:rFonts w:ascii="Lora" w:hAnsi="Lora" w:cs="Noto Serif"/>
               </w:rPr>
-              <w:t>{</w:t>
-            </w:r>
-            <w:proofErr w:type="spellStart"/>
-            <w:r>
-              <w:rPr>
-                <w:rFonts w:ascii="Lora" w:hAnsi="Lora" w:cs="Noto Serif"/>
-              </w:rPr>
-              <w:t>bank</w:t>
+              <w:t>{bank</w:t>
             </w:r>
             <w:r>
               <w:rPr>
@@ -1047,14 +914,7 @@
               <w:rPr>
                 <w:rFonts w:ascii="Lora" w:hAnsi="Lora" w:cs="Noto Serif"/>
               </w:rPr>
-              <w:t>o</w:t>
-            </w:r>
-            <w:proofErr w:type="spellEnd"/>
-            <w:r>
-              <w:rPr>
-                <w:rFonts w:ascii="Lora" w:hAnsi="Lora" w:cs="Noto Serif"/>
-              </w:rPr>
-              <w:t>}</w:t>
+              <w:t>o}</w:t>
             </w:r>
           </w:p>
         </w:tc>
@@ -1465,14 +1325,7 @@
               <w:rPr>
                 <w:rFonts w:ascii="Lora" w:hAnsi="Lora" w:cs="Noto Serif"/>
               </w:rPr>
-              <w:t>{</w:t>
-            </w:r>
-            <w:proofErr w:type="spellStart"/>
-            <w:r>
-              <w:rPr>
-                <w:rFonts w:ascii="Lora" w:hAnsi="Lora" w:cs="Noto Serif"/>
-              </w:rPr>
-              <w:t>income</w:t>
+              <w:t>{income</w:t>
             </w:r>
             <w:r>
               <w:rPr>
@@ -1484,14 +1337,7 @@
               <w:rPr>
                 <w:rFonts w:ascii="Lora" w:hAnsi="Lora" w:cs="Noto Serif"/>
               </w:rPr>
-              <w:t>ax</w:t>
-            </w:r>
-            <w:proofErr w:type="spellEnd"/>
-            <w:r>
-              <w:rPr>
-                <w:rFonts w:ascii="Lora" w:hAnsi="Lora" w:cs="Noto Serif"/>
-              </w:rPr>
-              <w:t>}</w:t>
+              <w:t>ax}</w:t>
             </w:r>
           </w:p>
         </w:tc>
@@ -1537,14 +1383,7 @@
               <w:rPr>
                 <w:rFonts w:ascii="Lora" w:hAnsi="Lora" w:cs="Noto Serif"/>
               </w:rPr>
-              <w:t>{</w:t>
-            </w:r>
-            <w:proofErr w:type="spellStart"/>
-            <w:r>
-              <w:rPr>
-                <w:rFonts w:ascii="Lora" w:hAnsi="Lora" w:cs="Noto Serif"/>
-              </w:rPr>
-              <w:t>conveyance</w:t>
+              <w:t>{conveyance</w:t>
             </w:r>
             <w:r>
               <w:rPr>
@@ -1556,14 +1395,7 @@
               <w:rPr>
                 <w:rFonts w:ascii="Lora" w:hAnsi="Lora" w:cs="Noto Serif"/>
               </w:rPr>
-              <w:t>llowance</w:t>
-            </w:r>
-            <w:proofErr w:type="spellEnd"/>
-            <w:r>
-              <w:rPr>
-                <w:rFonts w:ascii="Lora" w:hAnsi="Lora" w:cs="Noto Serif"/>
-              </w:rPr>
-              <w:t>}</w:t>
+              <w:t>llowance}</w:t>
             </w:r>
           </w:p>
         </w:tc>
@@ -1921,14 +1753,7 @@
               <w:rPr>
                 <w:rFonts w:ascii="Lora" w:hAnsi="Lora" w:cs="Noto Serif"/>
               </w:rPr>
-              <w:t>{</w:t>
-            </w:r>
-            <w:proofErr w:type="spellStart"/>
-            <w:r>
-              <w:rPr>
-                <w:rFonts w:ascii="Lora" w:hAnsi="Lora" w:cs="Noto Serif"/>
-              </w:rPr>
-              <w:t>total</w:t>
+              <w:t>{total</w:t>
             </w:r>
             <w:r>
               <w:rPr>
@@ -1940,14 +1765,7 @@
               <w:rPr>
                 <w:rFonts w:ascii="Lora" w:hAnsi="Lora" w:cs="Noto Serif"/>
               </w:rPr>
-              <w:t>arnings</w:t>
-            </w:r>
-            <w:proofErr w:type="spellEnd"/>
-            <w:r>
-              <w:rPr>
-                <w:rFonts w:ascii="Lora" w:hAnsi="Lora" w:cs="Noto Serif"/>
-              </w:rPr>
-              <w:t>}</w:t>
+              <w:t>arnings}</w:t>
             </w:r>
           </w:p>
         </w:tc>
@@ -1977,14 +1795,7 @@
               <w:rPr>
                 <w:rFonts w:ascii="Lora" w:hAnsi="Lora" w:cs="Noto Serif"/>
               </w:rPr>
-              <w:t>{</w:t>
-            </w:r>
-            <w:proofErr w:type="spellStart"/>
-            <w:r>
-              <w:rPr>
-                <w:rFonts w:ascii="Lora" w:hAnsi="Lora" w:cs="Noto Serif"/>
-              </w:rPr>
-              <w:t>total</w:t>
+              <w:t>{total</w:t>
             </w:r>
             <w:r>
               <w:rPr>
@@ -1996,14 +1807,7 @@
               <w:rPr>
                 <w:rFonts w:ascii="Lora" w:hAnsi="Lora" w:cs="Noto Serif"/>
               </w:rPr>
-              <w:t>eductions</w:t>
-            </w:r>
-            <w:proofErr w:type="spellEnd"/>
-            <w:r>
-              <w:rPr>
-                <w:rFonts w:ascii="Lora" w:hAnsi="Lora" w:cs="Noto Serif"/>
-              </w:rPr>
-              <w:t>}</w:t>
+              <w:t>eductions}</w:t>
             </w:r>
           </w:p>
         </w:tc>
@@ -2065,16 +1869,15 @@
                 <w:b/>
                 <w:bCs/>
               </w:rPr>
-              <w:t>{</w:t>
-            </w:r>
-            <w:proofErr w:type="spellStart"/>
+              <w:t>{net</w:t>
+            </w:r>
             <w:r>
               <w:rPr>
                 <w:rFonts w:ascii="Lora" w:hAnsi="Lora" w:cs="Noto Serif"/>
                 <w:b/>
                 <w:bCs/>
               </w:rPr>
-              <w:t>net</w:t>
+              <w:t>P</w:t>
             </w:r>
             <w:r>
               <w:rPr>
@@ -2082,24 +1885,33 @@
                 <w:b/>
                 <w:bCs/>
               </w:rPr>
-              <w:t>P</w:t>
-            </w:r>
-            <w:r>
+              <w:t>ayable}</w:t>
+            </w:r>
+          </w:p>
+          <w:p>
+            <w:pPr>
               <w:rPr>
                 <w:rFonts w:ascii="Lora" w:hAnsi="Lora" w:cs="Noto Serif"/>
                 <w:b/>
                 <w:bCs/>
               </w:rPr>
-              <w:t>ayable</w:t>
-            </w:r>
-            <w:proofErr w:type="spellEnd"/>
-            <w:r>
+            </w:pPr>
+          </w:p>
+          <w:p>
+            <w:pPr>
               <w:rPr>
                 <w:rFonts w:ascii="Lora" w:hAnsi="Lora" w:cs="Noto Serif"/>
                 <w:b/>
                 <w:bCs/>
               </w:rPr>
-              <w:t>}</w:t>
+            </w:pPr>
+            <w:r>
+              <w:rPr>
+                <w:rFonts w:ascii="Lora" w:hAnsi="Lora" w:cs="Noto Serif"/>
+                <w:b/>
+                <w:bCs/>
+              </w:rPr>
+              <w:t>{netPayableInWords}</w:t>
             </w:r>
           </w:p>
         </w:tc>
@@ -2166,6 +1978,7 @@
               <w:rPr>
                 <w:rFonts w:ascii="Lora" w:hAnsi="Lora" w:cs="Noto Serif"/>
               </w:rPr>
+              <w:lastRenderedPageBreak/>
               <w:t>All Figures in INR.</w:t>
             </w:r>
           </w:p>

</xml_diff>

<commit_message>
Added Employee name field
</commit_message>
<xml_diff>
--- a/public/document/template.docx
+++ b/public/document/template.docx
@@ -276,6 +276,14 @@
                 <w:bCs/>
               </w:rPr>
             </w:pPr>
+            <w:r>
+              <w:rPr>
+                <w:rFonts w:ascii="Lora" w:hAnsi="Lora" w:cs="Noto Serif"/>
+                <w:b/>
+                <w:bCs/>
+              </w:rPr>
+              <w:t>{employeeName}</w:t>
+            </w:r>
           </w:p>
         </w:tc>
       </w:tr>

</xml_diff>

<commit_message>
Removed leave balance section
</commit_message>
<xml_diff>
--- a/public/document/template.docx
+++ b/public/document/template.docx
@@ -282,25 +282,7 @@
                 <w:b/>
                 <w:bCs/>
               </w:rPr>
-              <w:t>{</w:t>
-            </w:r>
-            <w:proofErr w:type="spellStart"/>
-            <w:r>
-              <w:rPr>
-                <w:rFonts w:ascii="Lora" w:hAnsi="Lora" w:cs="Noto Serif"/>
-                <w:b/>
-                <w:bCs/>
-              </w:rPr>
-              <w:t>employeeName</w:t>
-            </w:r>
-            <w:proofErr w:type="spellEnd"/>
-            <w:r>
-              <w:rPr>
-                <w:rFonts w:ascii="Lora" w:hAnsi="Lora" w:cs="Noto Serif"/>
-                <w:b/>
-                <w:bCs/>
-              </w:rPr>
-              <w:t>}</w:t>
+              <w:t>{employeeName}</w:t>
             </w:r>
           </w:p>
         </w:tc>
@@ -347,14 +329,7 @@
               <w:rPr>
                 <w:rFonts w:ascii="Lora" w:hAnsi="Lora" w:cs="Noto Serif"/>
               </w:rPr>
-              <w:t>{</w:t>
-            </w:r>
-            <w:proofErr w:type="spellStart"/>
-            <w:r>
-              <w:rPr>
-                <w:rFonts w:ascii="Lora" w:hAnsi="Lora" w:cs="Noto Serif"/>
-              </w:rPr>
-              <w:t>company</w:t>
+              <w:t>{company</w:t>
             </w:r>
             <w:r>
               <w:rPr>
@@ -366,14 +341,7 @@
               <w:rPr>
                 <w:rFonts w:ascii="Lora" w:hAnsi="Lora" w:cs="Noto Serif"/>
               </w:rPr>
-              <w:t>an</w:t>
-            </w:r>
-            <w:proofErr w:type="spellEnd"/>
-            <w:r>
-              <w:rPr>
-                <w:rFonts w:ascii="Lora" w:hAnsi="Lora" w:cs="Noto Serif"/>
-              </w:rPr>
-              <w:t>}</w:t>
+              <w:t>an}</w:t>
             </w:r>
           </w:p>
         </w:tc>
@@ -415,14 +383,7 @@
               <w:rPr>
                 <w:rFonts w:ascii="Lora" w:hAnsi="Lora" w:cs="Noto Serif"/>
               </w:rPr>
-              <w:t>{</w:t>
-            </w:r>
-            <w:proofErr w:type="spellStart"/>
-            <w:r>
-              <w:rPr>
-                <w:rFonts w:ascii="Lora" w:hAnsi="Lora" w:cs="Noto Serif"/>
-              </w:rPr>
-              <w:t>monthly</w:t>
+              <w:t>{monthly</w:t>
             </w:r>
             <w:r>
               <w:rPr>
@@ -434,14 +395,7 @@
               <w:rPr>
                 <w:rFonts w:ascii="Lora" w:hAnsi="Lora" w:cs="Noto Serif"/>
               </w:rPr>
-              <w:t>ross</w:t>
-            </w:r>
-            <w:proofErr w:type="spellEnd"/>
-            <w:r>
-              <w:rPr>
-                <w:rFonts w:ascii="Lora" w:hAnsi="Lora" w:cs="Noto Serif"/>
-              </w:rPr>
-              <w:t>}</w:t>
+              <w:t>ross}</w:t>
             </w:r>
           </w:p>
         </w:tc>
@@ -490,14 +444,7 @@
               <w:rPr>
                 <w:rFonts w:ascii="Lora" w:hAnsi="Lora" w:cs="Noto Serif"/>
               </w:rPr>
-              <w:t>{</w:t>
-            </w:r>
-            <w:proofErr w:type="spellStart"/>
-            <w:r>
-              <w:rPr>
-                <w:rFonts w:ascii="Lora" w:hAnsi="Lora" w:cs="Noto Serif"/>
-              </w:rPr>
-              <w:t>employee</w:t>
+              <w:t>{employee</w:t>
             </w:r>
             <w:r>
               <w:rPr>
@@ -509,14 +456,7 @@
               <w:rPr>
                 <w:rFonts w:ascii="Lora" w:hAnsi="Lora" w:cs="Noto Serif"/>
               </w:rPr>
-              <w:t>d</w:t>
-            </w:r>
-            <w:proofErr w:type="spellEnd"/>
-            <w:r>
-              <w:rPr>
-                <w:rFonts w:ascii="Lora" w:hAnsi="Lora" w:cs="Noto Serif"/>
-              </w:rPr>
-              <w:t>}</w:t>
+              <w:t>d}</w:t>
             </w:r>
           </w:p>
         </w:tc>
@@ -560,14 +500,7 @@
               <w:rPr>
                 <w:rFonts w:ascii="Lora" w:hAnsi="Lora" w:cs="Noto Serif"/>
               </w:rPr>
-              <w:t>{</w:t>
-            </w:r>
-            <w:proofErr w:type="spellStart"/>
-            <w:r>
-              <w:rPr>
-                <w:rFonts w:ascii="Lora" w:hAnsi="Lora" w:cs="Noto Serif"/>
-              </w:rPr>
-              <w:t>monthly</w:t>
+              <w:t>{monthly</w:t>
             </w:r>
             <w:r>
               <w:rPr>
@@ -579,14 +512,7 @@
               <w:rPr>
                 <w:rFonts w:ascii="Lora" w:hAnsi="Lora" w:cs="Noto Serif"/>
               </w:rPr>
-              <w:t>asic</w:t>
-            </w:r>
-            <w:proofErr w:type="spellEnd"/>
-            <w:r>
-              <w:rPr>
-                <w:rFonts w:ascii="Lora" w:hAnsi="Lora" w:cs="Noto Serif"/>
-              </w:rPr>
-              <w:t>}</w:t>
+              <w:t>asic}</w:t>
             </w:r>
           </w:p>
         </w:tc>
@@ -635,14 +561,7 @@
               <w:rPr>
                 <w:rFonts w:ascii="Lora" w:hAnsi="Lora" w:cs="Noto Serif"/>
               </w:rPr>
-              <w:t>{</w:t>
-            </w:r>
-            <w:proofErr w:type="spellStart"/>
-            <w:r>
-              <w:rPr>
-                <w:rFonts w:ascii="Lora" w:hAnsi="Lora" w:cs="Noto Serif"/>
-              </w:rPr>
-              <w:t>date</w:t>
+              <w:t>{date</w:t>
             </w:r>
             <w:r>
               <w:rPr>
@@ -654,14 +573,7 @@
               <w:rPr>
                 <w:rFonts w:ascii="Lora" w:hAnsi="Lora" w:cs="Noto Serif"/>
               </w:rPr>
-              <w:t>oining</w:t>
-            </w:r>
-            <w:proofErr w:type="spellEnd"/>
-            <w:r>
-              <w:rPr>
-                <w:rFonts w:ascii="Lora" w:hAnsi="Lora" w:cs="Noto Serif"/>
-              </w:rPr>
-              <w:t>}</w:t>
+              <w:t>oining}</w:t>
             </w:r>
           </w:p>
         </w:tc>
@@ -705,14 +617,7 @@
               <w:rPr>
                 <w:rFonts w:ascii="Lora" w:hAnsi="Lora" w:cs="Noto Serif"/>
               </w:rPr>
-              <w:t>{</w:t>
-            </w:r>
-            <w:proofErr w:type="spellStart"/>
-            <w:r>
-              <w:rPr>
-                <w:rFonts w:ascii="Lora" w:hAnsi="Lora" w:cs="Noto Serif"/>
-              </w:rPr>
-              <w:t>days</w:t>
+              <w:t>{days</w:t>
             </w:r>
             <w:r>
               <w:rPr>
@@ -724,14 +629,7 @@
               <w:rPr>
                 <w:rFonts w:ascii="Lora" w:hAnsi="Lora" w:cs="Noto Serif"/>
               </w:rPr>
-              <w:t>onth</w:t>
-            </w:r>
-            <w:proofErr w:type="spellEnd"/>
-            <w:r>
-              <w:rPr>
-                <w:rFonts w:ascii="Lora" w:hAnsi="Lora" w:cs="Noto Serif"/>
-              </w:rPr>
-              <w:t>}</w:t>
+              <w:t>onth}</w:t>
             </w:r>
           </w:p>
         </w:tc>
@@ -786,14 +684,7 @@
               <w:rPr>
                 <w:rFonts w:ascii="Lora" w:hAnsi="Lora" w:cs="Noto Serif"/>
               </w:rPr>
-              <w:t>{</w:t>
-            </w:r>
-            <w:proofErr w:type="spellStart"/>
-            <w:r>
-              <w:rPr>
-                <w:rFonts w:ascii="Lora" w:hAnsi="Lora" w:cs="Noto Serif"/>
-              </w:rPr>
-              <w:t>date</w:t>
+              <w:t>{date</w:t>
             </w:r>
             <w:r>
               <w:rPr>
@@ -817,14 +708,7 @@
               <w:rPr>
                 <w:rFonts w:ascii="Lora" w:hAnsi="Lora" w:cs="Noto Serif"/>
               </w:rPr>
-              <w:t>eperation</w:t>
-            </w:r>
-            <w:proofErr w:type="spellEnd"/>
-            <w:r>
-              <w:rPr>
-                <w:rFonts w:ascii="Lora" w:hAnsi="Lora" w:cs="Noto Serif"/>
-              </w:rPr>
-              <w:t>}</w:t>
+              <w:t>eperation}</w:t>
             </w:r>
           </w:p>
         </w:tc>
@@ -868,14 +752,7 @@
               <w:rPr>
                 <w:rFonts w:ascii="Lora" w:hAnsi="Lora" w:cs="Noto Serif"/>
               </w:rPr>
-              <w:t>{</w:t>
-            </w:r>
-            <w:proofErr w:type="spellStart"/>
-            <w:r>
-              <w:rPr>
-                <w:rFonts w:ascii="Lora" w:hAnsi="Lora" w:cs="Noto Serif"/>
-              </w:rPr>
-              <w:t>days</w:t>
+              <w:t>{days</w:t>
             </w:r>
             <w:r>
               <w:rPr>
@@ -887,14 +764,7 @@
               <w:rPr>
                 <w:rFonts w:ascii="Lora" w:hAnsi="Lora" w:cs="Noto Serif"/>
               </w:rPr>
-              <w:t>ayable</w:t>
-            </w:r>
-            <w:proofErr w:type="spellEnd"/>
-            <w:r>
-              <w:rPr>
-                <w:rFonts w:ascii="Lora" w:hAnsi="Lora" w:cs="Noto Serif"/>
-              </w:rPr>
-              <w:t>}</w:t>
+              <w:t>ayable}</w:t>
             </w:r>
           </w:p>
         </w:tc>
@@ -943,14 +813,7 @@
               <w:rPr>
                 <w:rFonts w:ascii="Lora" w:hAnsi="Lora" w:cs="Noto Serif"/>
               </w:rPr>
-              <w:t>{</w:t>
-            </w:r>
-            <w:proofErr w:type="spellStart"/>
-            <w:r>
-              <w:rPr>
-                <w:rFonts w:ascii="Lora" w:hAnsi="Lora" w:cs="Noto Serif"/>
-              </w:rPr>
-              <w:t>bank</w:t>
+              <w:t>{bank</w:t>
             </w:r>
             <w:r>
               <w:rPr>
@@ -962,14 +825,7 @@
               <w:rPr>
                 <w:rFonts w:ascii="Lora" w:hAnsi="Lora" w:cs="Noto Serif"/>
               </w:rPr>
-              <w:t>ame</w:t>
-            </w:r>
-            <w:proofErr w:type="spellEnd"/>
-            <w:r>
-              <w:rPr>
-                <w:rFonts w:ascii="Lora" w:hAnsi="Lora" w:cs="Noto Serif"/>
-              </w:rPr>
-              <w:t>}</w:t>
+              <w:t>ame}</w:t>
             </w:r>
           </w:p>
         </w:tc>
@@ -1060,14 +916,7 @@
               <w:rPr>
                 <w:rFonts w:ascii="Lora" w:hAnsi="Lora" w:cs="Noto Serif"/>
               </w:rPr>
-              <w:t>{</w:t>
-            </w:r>
-            <w:proofErr w:type="spellStart"/>
-            <w:r>
-              <w:rPr>
-                <w:rFonts w:ascii="Lora" w:hAnsi="Lora" w:cs="Noto Serif"/>
-              </w:rPr>
-              <w:t>bank</w:t>
+              <w:t>{bank</w:t>
             </w:r>
             <w:r>
               <w:rPr>
@@ -1091,14 +940,7 @@
               <w:rPr>
                 <w:rFonts w:ascii="Lora" w:hAnsi="Lora" w:cs="Noto Serif"/>
               </w:rPr>
-              <w:t>o</w:t>
-            </w:r>
-            <w:proofErr w:type="spellEnd"/>
-            <w:r>
-              <w:rPr>
-                <w:rFonts w:ascii="Lora" w:hAnsi="Lora" w:cs="Noto Serif"/>
-              </w:rPr>
-              <w:t>}</w:t>
+              <w:t>o}</w:t>
             </w:r>
           </w:p>
         </w:tc>
@@ -1154,8 +996,499 @@
       <w:tr>
         <w:tc>
           <w:tcPr>
-            <w:tcW w:w="10620" w:type="dxa"/>
-            <w:gridSpan w:val="4"/>
+            <w:tcW w:w="2340" w:type="dxa"/>
+            <w:tcBorders>
+              <w:bottom w:val="single" w:sz="4" w:space="0" w:color="auto"/>
+            </w:tcBorders>
+          </w:tcPr>
+          <w:p>
+            <w:pPr>
+              <w:rPr>
+                <w:rFonts w:ascii="Lora" w:hAnsi="Lora" w:cs="Noto Serif"/>
+              </w:rPr>
+            </w:pPr>
+            <w:r>
+              <w:rPr>
+                <w:rFonts w:ascii="Lora" w:hAnsi="Lora" w:cs="Noto Serif"/>
+              </w:rPr>
+              <w:t>Earning Head</w:t>
+            </w:r>
+          </w:p>
+        </w:tc>
+        <w:tc>
+          <w:tcPr>
+            <w:tcW w:w="2970" w:type="dxa"/>
+            <w:tcBorders>
+              <w:bottom w:val="single" w:sz="4" w:space="0" w:color="auto"/>
+            </w:tcBorders>
+          </w:tcPr>
+          <w:p>
+            <w:pPr>
+              <w:rPr>
+                <w:rFonts w:ascii="Lora" w:hAnsi="Lora" w:cs="Noto Serif"/>
+              </w:rPr>
+            </w:pPr>
+            <w:r>
+              <w:rPr>
+                <w:rFonts w:ascii="Lora" w:hAnsi="Lora" w:cs="Noto Serif"/>
+              </w:rPr>
+              <w:t>Current Monthly Earnings</w:t>
+            </w:r>
+          </w:p>
+        </w:tc>
+        <w:tc>
+          <w:tcPr>
+            <w:tcW w:w="2700" w:type="dxa"/>
+            <w:tcBorders>
+              <w:bottom w:val="single" w:sz="4" w:space="0" w:color="auto"/>
+            </w:tcBorders>
+          </w:tcPr>
+          <w:p>
+            <w:pPr>
+              <w:rPr>
+                <w:rFonts w:ascii="Lora" w:hAnsi="Lora" w:cs="Noto Serif"/>
+              </w:rPr>
+            </w:pPr>
+            <w:r>
+              <w:rPr>
+                <w:rFonts w:ascii="Lora" w:hAnsi="Lora" w:cs="Noto Serif"/>
+              </w:rPr>
+              <w:t>Deduction Head</w:t>
+            </w:r>
+          </w:p>
+        </w:tc>
+        <w:tc>
+          <w:tcPr>
+            <w:tcW w:w="2610" w:type="dxa"/>
+            <w:tcBorders>
+              <w:bottom w:val="single" w:sz="4" w:space="0" w:color="auto"/>
+            </w:tcBorders>
+          </w:tcPr>
+          <w:p>
+            <w:pPr>
+              <w:rPr>
+                <w:rFonts w:ascii="Lora" w:hAnsi="Lora" w:cs="Noto Serif"/>
+              </w:rPr>
+            </w:pPr>
+            <w:r>
+              <w:rPr>
+                <w:rFonts w:ascii="Lora" w:hAnsi="Lora" w:cs="Noto Serif"/>
+              </w:rPr>
+              <w:t>Current Monthly Deductions</w:t>
+            </w:r>
+          </w:p>
+        </w:tc>
+      </w:tr>
+      <w:tr>
+        <w:tc>
+          <w:tcPr>
+            <w:tcW w:w="2340" w:type="dxa"/>
+            <w:tcBorders>
+              <w:bottom w:val="nil"/>
+            </w:tcBorders>
+          </w:tcPr>
+          <w:p>
+            <w:pPr>
+              <w:rPr>
+                <w:rFonts w:ascii="Lora" w:hAnsi="Lora" w:cs="Noto Serif"/>
+              </w:rPr>
+            </w:pPr>
+            <w:r>
+              <w:rPr>
+                <w:rFonts w:ascii="Lora" w:hAnsi="Lora" w:cs="Noto Serif"/>
+              </w:rPr>
+              <w:t>Basic</w:t>
+            </w:r>
+          </w:p>
+        </w:tc>
+        <w:tc>
+          <w:tcPr>
+            <w:tcW w:w="2970" w:type="dxa"/>
+            <w:tcBorders>
+              <w:bottom w:val="nil"/>
+            </w:tcBorders>
+          </w:tcPr>
+          <w:p>
+            <w:pPr>
+              <w:rPr>
+                <w:rFonts w:ascii="Lora" w:hAnsi="Lora" w:cs="Noto Serif"/>
+              </w:rPr>
+            </w:pPr>
+            <w:r>
+              <w:rPr>
+                <w:rFonts w:ascii="Lora" w:hAnsi="Lora" w:cs="Noto Serif"/>
+              </w:rPr>
+              <w:t>{basic}</w:t>
+            </w:r>
+          </w:p>
+        </w:tc>
+        <w:tc>
+          <w:tcPr>
+            <w:tcW w:w="2700" w:type="dxa"/>
+            <w:tcBorders>
+              <w:bottom w:val="nil"/>
+            </w:tcBorders>
+          </w:tcPr>
+          <w:p>
+            <w:pPr>
+              <w:rPr>
+                <w:rFonts w:ascii="Lora" w:hAnsi="Lora" w:cs="Noto Serif"/>
+              </w:rPr>
+            </w:pPr>
+            <w:r>
+              <w:rPr>
+                <w:rFonts w:ascii="Lora" w:hAnsi="Lora" w:cs="Noto Serif"/>
+              </w:rPr>
+              <w:t>Income Tax (TDS)</w:t>
+            </w:r>
+          </w:p>
+        </w:tc>
+        <w:tc>
+          <w:tcPr>
+            <w:tcW w:w="2610" w:type="dxa"/>
+            <w:tcBorders>
+              <w:bottom w:val="nil"/>
+            </w:tcBorders>
+          </w:tcPr>
+          <w:p>
+            <w:pPr>
+              <w:rPr>
+                <w:rFonts w:ascii="Lora" w:hAnsi="Lora" w:cs="Noto Serif"/>
+              </w:rPr>
+            </w:pPr>
+            <w:r>
+              <w:rPr>
+                <w:rFonts w:ascii="Lora" w:hAnsi="Lora" w:cs="Noto Serif"/>
+              </w:rPr>
+              <w:t>{income</w:t>
+            </w:r>
+            <w:r>
+              <w:rPr>
+                <w:rFonts w:ascii="Lora" w:hAnsi="Lora" w:cs="Noto Serif"/>
+              </w:rPr>
+              <w:t>T</w:t>
+            </w:r>
+            <w:r>
+              <w:rPr>
+                <w:rFonts w:ascii="Lora" w:hAnsi="Lora" w:cs="Noto Serif"/>
+              </w:rPr>
+              <w:t>ax}</w:t>
+            </w:r>
+          </w:p>
+        </w:tc>
+      </w:tr>
+      <w:tr>
+        <w:tc>
+          <w:tcPr>
+            <w:tcW w:w="2340" w:type="dxa"/>
+            <w:tcBorders>
+              <w:top w:val="nil"/>
+              <w:bottom w:val="nil"/>
+            </w:tcBorders>
+          </w:tcPr>
+          <w:p>
+            <w:pPr>
+              <w:rPr>
+                <w:rFonts w:ascii="Lora" w:hAnsi="Lora" w:cs="Noto Serif"/>
+              </w:rPr>
+            </w:pPr>
+            <w:r>
+              <w:rPr>
+                <w:rFonts w:ascii="Lora" w:hAnsi="Lora" w:cs="Noto Serif"/>
+              </w:rPr>
+              <w:t>Conveyance Allowance</w:t>
+            </w:r>
+          </w:p>
+        </w:tc>
+        <w:tc>
+          <w:tcPr>
+            <w:tcW w:w="2970" w:type="dxa"/>
+            <w:tcBorders>
+              <w:top w:val="nil"/>
+              <w:bottom w:val="nil"/>
+            </w:tcBorders>
+          </w:tcPr>
+          <w:p>
+            <w:pPr>
+              <w:rPr>
+                <w:rFonts w:ascii="Lora" w:hAnsi="Lora" w:cs="Noto Serif"/>
+              </w:rPr>
+            </w:pPr>
+            <w:r>
+              <w:rPr>
+                <w:rFonts w:ascii="Lora" w:hAnsi="Lora" w:cs="Noto Serif"/>
+              </w:rPr>
+              <w:t>{conveyance</w:t>
+            </w:r>
+            <w:r>
+              <w:rPr>
+                <w:rFonts w:ascii="Lora" w:hAnsi="Lora" w:cs="Noto Serif"/>
+              </w:rPr>
+              <w:t>A</w:t>
+            </w:r>
+            <w:r>
+              <w:rPr>
+                <w:rFonts w:ascii="Lora" w:hAnsi="Lora" w:cs="Noto Serif"/>
+              </w:rPr>
+              <w:t>llowance}</w:t>
+            </w:r>
+          </w:p>
+        </w:tc>
+        <w:tc>
+          <w:tcPr>
+            <w:tcW w:w="2700" w:type="dxa"/>
+            <w:tcBorders>
+              <w:top w:val="nil"/>
+              <w:bottom w:val="nil"/>
+            </w:tcBorders>
+          </w:tcPr>
+          <w:p>
+            <w:pPr>
+              <w:rPr>
+                <w:rFonts w:ascii="Lora" w:hAnsi="Lora" w:cs="Noto Serif"/>
+              </w:rPr>
+            </w:pPr>
+            <w:r>
+              <w:rPr>
+                <w:rFonts w:ascii="Lora" w:hAnsi="Lora" w:cs="Noto Serif"/>
+              </w:rPr>
+              <w:t>Arrears</w:t>
+            </w:r>
+          </w:p>
+        </w:tc>
+        <w:tc>
+          <w:tcPr>
+            <w:tcW w:w="2610" w:type="dxa"/>
+            <w:tcBorders>
+              <w:top w:val="nil"/>
+              <w:bottom w:val="nil"/>
+            </w:tcBorders>
+          </w:tcPr>
+          <w:p>
+            <w:pPr>
+              <w:rPr>
+                <w:rFonts w:ascii="Lora" w:hAnsi="Lora" w:cs="Noto Serif"/>
+              </w:rPr>
+            </w:pPr>
+            <w:r>
+              <w:rPr>
+                <w:rFonts w:ascii="Lora" w:hAnsi="Lora" w:cs="Noto Serif"/>
+              </w:rPr>
+              <w:t>{arrears}</w:t>
+            </w:r>
+          </w:p>
+        </w:tc>
+      </w:tr>
+      <w:tr>
+        <w:tc>
+          <w:tcPr>
+            <w:tcW w:w="2340" w:type="dxa"/>
+            <w:tcBorders>
+              <w:top w:val="nil"/>
+              <w:bottom w:val="nil"/>
+            </w:tcBorders>
+          </w:tcPr>
+          <w:p>
+            <w:pPr>
+              <w:rPr>
+                <w:rFonts w:ascii="Lora" w:hAnsi="Lora" w:cs="Noto Serif"/>
+              </w:rPr>
+            </w:pPr>
+            <w:r>
+              <w:rPr>
+                <w:rFonts w:ascii="Lora" w:hAnsi="Lora" w:cs="Noto Serif"/>
+              </w:rPr>
+              <w:t>Incentive</w:t>
+            </w:r>
+          </w:p>
+        </w:tc>
+        <w:tc>
+          <w:tcPr>
+            <w:tcW w:w="2970" w:type="dxa"/>
+            <w:tcBorders>
+              <w:top w:val="nil"/>
+              <w:bottom w:val="nil"/>
+            </w:tcBorders>
+          </w:tcPr>
+          <w:p>
+            <w:pPr>
+              <w:rPr>
+                <w:rFonts w:ascii="Lora" w:hAnsi="Lora" w:cs="Noto Serif"/>
+              </w:rPr>
+            </w:pPr>
+            <w:r>
+              <w:rPr>
+                <w:rFonts w:ascii="Lora" w:hAnsi="Lora" w:cs="Noto Serif"/>
+              </w:rPr>
+              <w:t>{incentive}</w:t>
+            </w:r>
+          </w:p>
+        </w:tc>
+        <w:tc>
+          <w:tcPr>
+            <w:tcW w:w="2700" w:type="dxa"/>
+            <w:tcBorders>
+              <w:top w:val="nil"/>
+              <w:bottom w:val="nil"/>
+            </w:tcBorders>
+          </w:tcPr>
+          <w:p>
+            <w:pPr>
+              <w:rPr>
+                <w:rFonts w:ascii="Lora" w:hAnsi="Lora" w:cs="Noto Serif"/>
+              </w:rPr>
+            </w:pPr>
+          </w:p>
+        </w:tc>
+        <w:tc>
+          <w:tcPr>
+            <w:tcW w:w="2610" w:type="dxa"/>
+            <w:tcBorders>
+              <w:top w:val="nil"/>
+              <w:bottom w:val="nil"/>
+            </w:tcBorders>
+          </w:tcPr>
+          <w:p>
+            <w:pPr>
+              <w:rPr>
+                <w:rFonts w:ascii="Lora" w:hAnsi="Lora" w:cs="Noto Serif"/>
+              </w:rPr>
+            </w:pPr>
+          </w:p>
+        </w:tc>
+      </w:tr>
+      <w:tr>
+        <w:tc>
+          <w:tcPr>
+            <w:tcW w:w="2340" w:type="dxa"/>
+            <w:tcBorders>
+              <w:top w:val="nil"/>
+              <w:bottom w:val="nil"/>
+            </w:tcBorders>
+          </w:tcPr>
+          <w:p>
+            <w:pPr>
+              <w:rPr>
+                <w:rFonts w:ascii="Lora" w:hAnsi="Lora" w:cs="Noto Serif"/>
+              </w:rPr>
+            </w:pPr>
+          </w:p>
+        </w:tc>
+        <w:tc>
+          <w:tcPr>
+            <w:tcW w:w="2970" w:type="dxa"/>
+            <w:tcBorders>
+              <w:top w:val="nil"/>
+              <w:bottom w:val="nil"/>
+            </w:tcBorders>
+          </w:tcPr>
+          <w:p>
+            <w:pPr>
+              <w:rPr>
+                <w:rFonts w:ascii="Lora" w:hAnsi="Lora" w:cs="Noto Serif"/>
+              </w:rPr>
+            </w:pPr>
+          </w:p>
+        </w:tc>
+        <w:tc>
+          <w:tcPr>
+            <w:tcW w:w="2700" w:type="dxa"/>
+            <w:tcBorders>
+              <w:top w:val="nil"/>
+              <w:bottom w:val="nil"/>
+            </w:tcBorders>
+          </w:tcPr>
+          <w:p>
+            <w:pPr>
+              <w:rPr>
+                <w:rFonts w:ascii="Lora" w:hAnsi="Lora" w:cs="Noto Serif"/>
+              </w:rPr>
+            </w:pPr>
+          </w:p>
+        </w:tc>
+        <w:tc>
+          <w:tcPr>
+            <w:tcW w:w="2610" w:type="dxa"/>
+            <w:tcBorders>
+              <w:top w:val="nil"/>
+              <w:bottom w:val="nil"/>
+            </w:tcBorders>
+          </w:tcPr>
+          <w:p>
+            <w:pPr>
+              <w:rPr>
+                <w:rFonts w:ascii="Lora" w:hAnsi="Lora" w:cs="Noto Serif"/>
+              </w:rPr>
+            </w:pPr>
+          </w:p>
+        </w:tc>
+      </w:tr>
+      <w:tr>
+        <w:tc>
+          <w:tcPr>
+            <w:tcW w:w="2340" w:type="dxa"/>
+            <w:tcBorders>
+              <w:top w:val="nil"/>
+            </w:tcBorders>
+          </w:tcPr>
+          <w:p>
+            <w:pPr>
+              <w:rPr>
+                <w:rFonts w:ascii="Lora" w:hAnsi="Lora" w:cs="Noto Serif"/>
+              </w:rPr>
+            </w:pPr>
+          </w:p>
+        </w:tc>
+        <w:tc>
+          <w:tcPr>
+            <w:tcW w:w="2970" w:type="dxa"/>
+            <w:tcBorders>
+              <w:top w:val="nil"/>
+            </w:tcBorders>
+          </w:tcPr>
+          <w:p>
+            <w:pPr>
+              <w:rPr>
+                <w:rFonts w:ascii="Lora" w:hAnsi="Lora" w:cs="Noto Serif"/>
+              </w:rPr>
+            </w:pPr>
+          </w:p>
+        </w:tc>
+        <w:tc>
+          <w:tcPr>
+            <w:tcW w:w="2700" w:type="dxa"/>
+            <w:tcBorders>
+              <w:top w:val="nil"/>
+            </w:tcBorders>
+          </w:tcPr>
+          <w:p>
+            <w:pPr>
+              <w:rPr>
+                <w:rFonts w:ascii="Lora" w:hAnsi="Lora" w:cs="Noto Serif"/>
+              </w:rPr>
+            </w:pPr>
+          </w:p>
+        </w:tc>
+        <w:tc>
+          <w:tcPr>
+            <w:tcW w:w="2610" w:type="dxa"/>
+            <w:tcBorders>
+              <w:top w:val="nil"/>
+            </w:tcBorders>
+          </w:tcPr>
+          <w:p>
+            <w:pPr>
+              <w:rPr>
+                <w:rFonts w:ascii="Lora" w:hAnsi="Lora" w:cs="Noto Serif"/>
+              </w:rPr>
+            </w:pPr>
+          </w:p>
+        </w:tc>
+      </w:tr>
+      <w:tr>
+        <w:tc>
+          <w:tcPr>
+            <w:tcW w:w="2340" w:type="dxa"/>
           </w:tcPr>
           <w:p>
             <w:pPr>
@@ -1171,27 +1504,7 @@
                 <w:b/>
                 <w:bCs/>
               </w:rPr>
-              <w:t>Leave Balance</w:t>
-            </w:r>
-          </w:p>
-        </w:tc>
-      </w:tr>
-      <w:tr>
-        <w:tc>
-          <w:tcPr>
-            <w:tcW w:w="2340" w:type="dxa"/>
-          </w:tcPr>
-          <w:p>
-            <w:pPr>
-              <w:rPr>
-                <w:rFonts w:ascii="Lora" w:hAnsi="Lora" w:cs="Noto Serif"/>
-              </w:rPr>
-            </w:pPr>
-            <w:r>
-              <w:rPr>
-                <w:rFonts w:ascii="Lora" w:hAnsi="Lora" w:cs="Noto Serif"/>
-              </w:rPr>
-              <w:t>Opening</w:t>
+              <w:t>Totals</w:t>
             </w:r>
           </w:p>
         </w:tc>
@@ -1209,7 +1522,19 @@
               <w:rPr>
                 <w:rFonts w:ascii="Lora" w:hAnsi="Lora" w:cs="Noto Serif"/>
               </w:rPr>
-              <w:t>Earned</w:t>
+              <w:t>{total</w:t>
+            </w:r>
+            <w:r>
+              <w:rPr>
+                <w:rFonts w:ascii="Lora" w:hAnsi="Lora" w:cs="Noto Serif"/>
+              </w:rPr>
+              <w:t>E</w:t>
+            </w:r>
+            <w:r>
+              <w:rPr>
+                <w:rFonts w:ascii="Lora" w:hAnsi="Lora" w:cs="Noto Serif"/>
+              </w:rPr>
+              <w:t>arnings}</w:t>
             </w:r>
           </w:p>
         </w:tc>
@@ -1223,12 +1548,6 @@
                 <w:rFonts w:ascii="Lora" w:hAnsi="Lora" w:cs="Noto Serif"/>
               </w:rPr>
             </w:pPr>
-            <w:r>
-              <w:rPr>
-                <w:rFonts w:ascii="Lora" w:hAnsi="Lora" w:cs="Noto Serif"/>
-              </w:rPr>
-              <w:t>Availed</w:t>
-            </w:r>
           </w:p>
         </w:tc>
         <w:tc>
@@ -1245,724 +1564,7 @@
               <w:rPr>
                 <w:rFonts w:ascii="Lora" w:hAnsi="Lora" w:cs="Noto Serif"/>
               </w:rPr>
-              <w:t>Closing</w:t>
-            </w:r>
-          </w:p>
-        </w:tc>
-      </w:tr>
-      <w:tr>
-        <w:tc>
-          <w:tcPr>
-            <w:tcW w:w="2340" w:type="dxa"/>
-          </w:tcPr>
-          <w:p>
-            <w:pPr>
-              <w:rPr>
-                <w:rFonts w:ascii="Lora" w:hAnsi="Lora" w:cs="Noto Serif"/>
-              </w:rPr>
-            </w:pPr>
-            <w:r>
-              <w:rPr>
-                <w:rFonts w:ascii="Lora" w:hAnsi="Lora" w:cs="Noto Serif"/>
-              </w:rPr>
-              <w:t>{opening}</w:t>
-            </w:r>
-          </w:p>
-        </w:tc>
-        <w:tc>
-          <w:tcPr>
-            <w:tcW w:w="2970" w:type="dxa"/>
-          </w:tcPr>
-          <w:p>
-            <w:pPr>
-              <w:rPr>
-                <w:rFonts w:ascii="Lora" w:hAnsi="Lora" w:cs="Noto Serif"/>
-              </w:rPr>
-            </w:pPr>
-            <w:r>
-              <w:rPr>
-                <w:rFonts w:ascii="Lora" w:hAnsi="Lora" w:cs="Noto Serif"/>
-              </w:rPr>
-              <w:t>{earned}</w:t>
-            </w:r>
-          </w:p>
-        </w:tc>
-        <w:tc>
-          <w:tcPr>
-            <w:tcW w:w="2700" w:type="dxa"/>
-          </w:tcPr>
-          <w:p>
-            <w:pPr>
-              <w:rPr>
-                <w:rFonts w:ascii="Lora" w:hAnsi="Lora" w:cs="Noto Serif"/>
-              </w:rPr>
-            </w:pPr>
-            <w:r>
-              <w:rPr>
-                <w:rFonts w:ascii="Lora" w:hAnsi="Lora" w:cs="Noto Serif"/>
-              </w:rPr>
-              <w:t>{availed}</w:t>
-            </w:r>
-          </w:p>
-        </w:tc>
-        <w:tc>
-          <w:tcPr>
-            <w:tcW w:w="2610" w:type="dxa"/>
-          </w:tcPr>
-          <w:p>
-            <w:pPr>
-              <w:rPr>
-                <w:rFonts w:ascii="Lora" w:hAnsi="Lora" w:cs="Noto Serif"/>
-              </w:rPr>
-            </w:pPr>
-            <w:r>
-              <w:rPr>
-                <w:rFonts w:ascii="Lora" w:hAnsi="Lora" w:cs="Noto Serif"/>
-              </w:rPr>
-              <w:t>{closing}</w:t>
-            </w:r>
-          </w:p>
-        </w:tc>
-      </w:tr>
-      <w:tr>
-        <w:trPr>
-          <w:trHeight w:val="360"/>
-        </w:trPr>
-        <w:tc>
-          <w:tcPr>
-            <w:tcW w:w="10620" w:type="dxa"/>
-            <w:gridSpan w:val="4"/>
-          </w:tcPr>
-          <w:p>
-            <w:pPr>
-              <w:rPr>
-                <w:rFonts w:ascii="Lora" w:hAnsi="Lora" w:cs="Noto Serif"/>
-              </w:rPr>
-            </w:pPr>
-          </w:p>
-        </w:tc>
-      </w:tr>
-      <w:tr>
-        <w:tc>
-          <w:tcPr>
-            <w:tcW w:w="2340" w:type="dxa"/>
-            <w:tcBorders>
-              <w:bottom w:val="single" w:sz="4" w:space="0" w:color="auto"/>
-            </w:tcBorders>
-          </w:tcPr>
-          <w:p>
-            <w:pPr>
-              <w:rPr>
-                <w:rFonts w:ascii="Lora" w:hAnsi="Lora" w:cs="Noto Serif"/>
-              </w:rPr>
-            </w:pPr>
-            <w:r>
-              <w:rPr>
-                <w:rFonts w:ascii="Lora" w:hAnsi="Lora" w:cs="Noto Serif"/>
-              </w:rPr>
-              <w:t>Earning Head</w:t>
-            </w:r>
-          </w:p>
-        </w:tc>
-        <w:tc>
-          <w:tcPr>
-            <w:tcW w:w="2970" w:type="dxa"/>
-            <w:tcBorders>
-              <w:bottom w:val="single" w:sz="4" w:space="0" w:color="auto"/>
-            </w:tcBorders>
-          </w:tcPr>
-          <w:p>
-            <w:pPr>
-              <w:rPr>
-                <w:rFonts w:ascii="Lora" w:hAnsi="Lora" w:cs="Noto Serif"/>
-              </w:rPr>
-            </w:pPr>
-            <w:r>
-              <w:rPr>
-                <w:rFonts w:ascii="Lora" w:hAnsi="Lora" w:cs="Noto Serif"/>
-              </w:rPr>
-              <w:t>Current Monthly Earnings</w:t>
-            </w:r>
-          </w:p>
-        </w:tc>
-        <w:tc>
-          <w:tcPr>
-            <w:tcW w:w="2700" w:type="dxa"/>
-            <w:tcBorders>
-              <w:bottom w:val="single" w:sz="4" w:space="0" w:color="auto"/>
-            </w:tcBorders>
-          </w:tcPr>
-          <w:p>
-            <w:pPr>
-              <w:rPr>
-                <w:rFonts w:ascii="Lora" w:hAnsi="Lora" w:cs="Noto Serif"/>
-              </w:rPr>
-            </w:pPr>
-            <w:r>
-              <w:rPr>
-                <w:rFonts w:ascii="Lora" w:hAnsi="Lora" w:cs="Noto Serif"/>
-              </w:rPr>
-              <w:t>Deduction Head</w:t>
-            </w:r>
-          </w:p>
-        </w:tc>
-        <w:tc>
-          <w:tcPr>
-            <w:tcW w:w="2610" w:type="dxa"/>
-            <w:tcBorders>
-              <w:bottom w:val="single" w:sz="4" w:space="0" w:color="auto"/>
-            </w:tcBorders>
-          </w:tcPr>
-          <w:p>
-            <w:pPr>
-              <w:rPr>
-                <w:rFonts w:ascii="Lora" w:hAnsi="Lora" w:cs="Noto Serif"/>
-              </w:rPr>
-            </w:pPr>
-            <w:r>
-              <w:rPr>
-                <w:rFonts w:ascii="Lora" w:hAnsi="Lora" w:cs="Noto Serif"/>
-              </w:rPr>
-              <w:t>Current Monthly Deductions</w:t>
-            </w:r>
-          </w:p>
-        </w:tc>
-      </w:tr>
-      <w:tr>
-        <w:tc>
-          <w:tcPr>
-            <w:tcW w:w="2340" w:type="dxa"/>
-            <w:tcBorders>
-              <w:bottom w:val="nil"/>
-            </w:tcBorders>
-          </w:tcPr>
-          <w:p>
-            <w:pPr>
-              <w:rPr>
-                <w:rFonts w:ascii="Lora" w:hAnsi="Lora" w:cs="Noto Serif"/>
-              </w:rPr>
-            </w:pPr>
-            <w:r>
-              <w:rPr>
-                <w:rFonts w:ascii="Lora" w:hAnsi="Lora" w:cs="Noto Serif"/>
-              </w:rPr>
-              <w:t>Basic</w:t>
-            </w:r>
-          </w:p>
-        </w:tc>
-        <w:tc>
-          <w:tcPr>
-            <w:tcW w:w="2970" w:type="dxa"/>
-            <w:tcBorders>
-              <w:bottom w:val="nil"/>
-            </w:tcBorders>
-          </w:tcPr>
-          <w:p>
-            <w:pPr>
-              <w:rPr>
-                <w:rFonts w:ascii="Lora" w:hAnsi="Lora" w:cs="Noto Serif"/>
-              </w:rPr>
-            </w:pPr>
-            <w:r>
-              <w:rPr>
-                <w:rFonts w:ascii="Lora" w:hAnsi="Lora" w:cs="Noto Serif"/>
-              </w:rPr>
-              <w:t>{basic}</w:t>
-            </w:r>
-          </w:p>
-        </w:tc>
-        <w:tc>
-          <w:tcPr>
-            <w:tcW w:w="2700" w:type="dxa"/>
-            <w:tcBorders>
-              <w:bottom w:val="nil"/>
-            </w:tcBorders>
-          </w:tcPr>
-          <w:p>
-            <w:pPr>
-              <w:rPr>
-                <w:rFonts w:ascii="Lora" w:hAnsi="Lora" w:cs="Noto Serif"/>
-              </w:rPr>
-            </w:pPr>
-            <w:r>
-              <w:rPr>
-                <w:rFonts w:ascii="Lora" w:hAnsi="Lora" w:cs="Noto Serif"/>
-              </w:rPr>
-              <w:t>Income Tax (TDS)</w:t>
-            </w:r>
-          </w:p>
-        </w:tc>
-        <w:tc>
-          <w:tcPr>
-            <w:tcW w:w="2610" w:type="dxa"/>
-            <w:tcBorders>
-              <w:bottom w:val="nil"/>
-            </w:tcBorders>
-          </w:tcPr>
-          <w:p>
-            <w:pPr>
-              <w:rPr>
-                <w:rFonts w:ascii="Lora" w:hAnsi="Lora" w:cs="Noto Serif"/>
-              </w:rPr>
-            </w:pPr>
-            <w:r>
-              <w:rPr>
-                <w:rFonts w:ascii="Lora" w:hAnsi="Lora" w:cs="Noto Serif"/>
-              </w:rPr>
-              <w:t>{</w:t>
-            </w:r>
-            <w:proofErr w:type="spellStart"/>
-            <w:r>
-              <w:rPr>
-                <w:rFonts w:ascii="Lora" w:hAnsi="Lora" w:cs="Noto Serif"/>
-              </w:rPr>
-              <w:t>income</w:t>
-            </w:r>
-            <w:r>
-              <w:rPr>
-                <w:rFonts w:ascii="Lora" w:hAnsi="Lora" w:cs="Noto Serif"/>
-              </w:rPr>
-              <w:t>T</w:t>
-            </w:r>
-            <w:r>
-              <w:rPr>
-                <w:rFonts w:ascii="Lora" w:hAnsi="Lora" w:cs="Noto Serif"/>
-              </w:rPr>
-              <w:t>ax</w:t>
-            </w:r>
-            <w:proofErr w:type="spellEnd"/>
-            <w:r>
-              <w:rPr>
-                <w:rFonts w:ascii="Lora" w:hAnsi="Lora" w:cs="Noto Serif"/>
-              </w:rPr>
-              <w:t>}</w:t>
-            </w:r>
-          </w:p>
-        </w:tc>
-      </w:tr>
-      <w:tr>
-        <w:tc>
-          <w:tcPr>
-            <w:tcW w:w="2340" w:type="dxa"/>
-            <w:tcBorders>
-              <w:top w:val="nil"/>
-              <w:bottom w:val="nil"/>
-            </w:tcBorders>
-          </w:tcPr>
-          <w:p>
-            <w:pPr>
-              <w:rPr>
-                <w:rFonts w:ascii="Lora" w:hAnsi="Lora" w:cs="Noto Serif"/>
-              </w:rPr>
-            </w:pPr>
-            <w:r>
-              <w:rPr>
-                <w:rFonts w:ascii="Lora" w:hAnsi="Lora" w:cs="Noto Serif"/>
-              </w:rPr>
-              <w:t>Conveyance Allowance</w:t>
-            </w:r>
-          </w:p>
-        </w:tc>
-        <w:tc>
-          <w:tcPr>
-            <w:tcW w:w="2970" w:type="dxa"/>
-            <w:tcBorders>
-              <w:top w:val="nil"/>
-              <w:bottom w:val="nil"/>
-            </w:tcBorders>
-          </w:tcPr>
-          <w:p>
-            <w:pPr>
-              <w:rPr>
-                <w:rFonts w:ascii="Lora" w:hAnsi="Lora" w:cs="Noto Serif"/>
-              </w:rPr>
-            </w:pPr>
-            <w:r>
-              <w:rPr>
-                <w:rFonts w:ascii="Lora" w:hAnsi="Lora" w:cs="Noto Serif"/>
-              </w:rPr>
-              <w:t>{</w:t>
-            </w:r>
-            <w:proofErr w:type="spellStart"/>
-            <w:r>
-              <w:rPr>
-                <w:rFonts w:ascii="Lora" w:hAnsi="Lora" w:cs="Noto Serif"/>
-              </w:rPr>
-              <w:t>conveyance</w:t>
-            </w:r>
-            <w:r>
-              <w:rPr>
-                <w:rFonts w:ascii="Lora" w:hAnsi="Lora" w:cs="Noto Serif"/>
-              </w:rPr>
-              <w:t>A</w:t>
-            </w:r>
-            <w:r>
-              <w:rPr>
-                <w:rFonts w:ascii="Lora" w:hAnsi="Lora" w:cs="Noto Serif"/>
-              </w:rPr>
-              <w:t>llowance</w:t>
-            </w:r>
-            <w:proofErr w:type="spellEnd"/>
-            <w:r>
-              <w:rPr>
-                <w:rFonts w:ascii="Lora" w:hAnsi="Lora" w:cs="Noto Serif"/>
-              </w:rPr>
-              <w:t>}</w:t>
-            </w:r>
-          </w:p>
-        </w:tc>
-        <w:tc>
-          <w:tcPr>
-            <w:tcW w:w="2700" w:type="dxa"/>
-            <w:tcBorders>
-              <w:top w:val="nil"/>
-              <w:bottom w:val="nil"/>
-            </w:tcBorders>
-          </w:tcPr>
-          <w:p>
-            <w:pPr>
-              <w:rPr>
-                <w:rFonts w:ascii="Lora" w:hAnsi="Lora" w:cs="Noto Serif"/>
-              </w:rPr>
-            </w:pPr>
-            <w:r>
-              <w:rPr>
-                <w:rFonts w:ascii="Lora" w:hAnsi="Lora" w:cs="Noto Serif"/>
-              </w:rPr>
-              <w:t>Arrears</w:t>
-            </w:r>
-          </w:p>
-        </w:tc>
-        <w:tc>
-          <w:tcPr>
-            <w:tcW w:w="2610" w:type="dxa"/>
-            <w:tcBorders>
-              <w:top w:val="nil"/>
-              <w:bottom w:val="nil"/>
-            </w:tcBorders>
-          </w:tcPr>
-          <w:p>
-            <w:pPr>
-              <w:rPr>
-                <w:rFonts w:ascii="Lora" w:hAnsi="Lora" w:cs="Noto Serif"/>
-              </w:rPr>
-            </w:pPr>
-            <w:r>
-              <w:rPr>
-                <w:rFonts w:ascii="Lora" w:hAnsi="Lora" w:cs="Noto Serif"/>
-              </w:rPr>
-              <w:t>{arrears}</w:t>
-            </w:r>
-          </w:p>
-        </w:tc>
-      </w:tr>
-      <w:tr>
-        <w:tc>
-          <w:tcPr>
-            <w:tcW w:w="2340" w:type="dxa"/>
-            <w:tcBorders>
-              <w:top w:val="nil"/>
-              <w:bottom w:val="nil"/>
-            </w:tcBorders>
-          </w:tcPr>
-          <w:p>
-            <w:pPr>
-              <w:rPr>
-                <w:rFonts w:ascii="Lora" w:hAnsi="Lora" w:cs="Noto Serif"/>
-              </w:rPr>
-            </w:pPr>
-            <w:r>
-              <w:rPr>
-                <w:rFonts w:ascii="Lora" w:hAnsi="Lora" w:cs="Noto Serif"/>
-              </w:rPr>
-              <w:t>Incentive</w:t>
-            </w:r>
-          </w:p>
-        </w:tc>
-        <w:tc>
-          <w:tcPr>
-            <w:tcW w:w="2970" w:type="dxa"/>
-            <w:tcBorders>
-              <w:top w:val="nil"/>
-              <w:bottom w:val="nil"/>
-            </w:tcBorders>
-          </w:tcPr>
-          <w:p>
-            <w:pPr>
-              <w:rPr>
-                <w:rFonts w:ascii="Lora" w:hAnsi="Lora" w:cs="Noto Serif"/>
-              </w:rPr>
-            </w:pPr>
-            <w:r>
-              <w:rPr>
-                <w:rFonts w:ascii="Lora" w:hAnsi="Lora" w:cs="Noto Serif"/>
-              </w:rPr>
-              <w:t>{incentive}</w:t>
-            </w:r>
-          </w:p>
-        </w:tc>
-        <w:tc>
-          <w:tcPr>
-            <w:tcW w:w="2700" w:type="dxa"/>
-            <w:tcBorders>
-              <w:top w:val="nil"/>
-              <w:bottom w:val="nil"/>
-            </w:tcBorders>
-          </w:tcPr>
-          <w:p>
-            <w:pPr>
-              <w:rPr>
-                <w:rFonts w:ascii="Lora" w:hAnsi="Lora" w:cs="Noto Serif"/>
-              </w:rPr>
-            </w:pPr>
-          </w:p>
-        </w:tc>
-        <w:tc>
-          <w:tcPr>
-            <w:tcW w:w="2610" w:type="dxa"/>
-            <w:tcBorders>
-              <w:top w:val="nil"/>
-              <w:bottom w:val="nil"/>
-            </w:tcBorders>
-          </w:tcPr>
-          <w:p>
-            <w:pPr>
-              <w:rPr>
-                <w:rFonts w:ascii="Lora" w:hAnsi="Lora" w:cs="Noto Serif"/>
-              </w:rPr>
-            </w:pPr>
-          </w:p>
-        </w:tc>
-      </w:tr>
-      <w:tr>
-        <w:tc>
-          <w:tcPr>
-            <w:tcW w:w="2340" w:type="dxa"/>
-            <w:tcBorders>
-              <w:top w:val="nil"/>
-              <w:bottom w:val="nil"/>
-            </w:tcBorders>
-          </w:tcPr>
-          <w:p>
-            <w:pPr>
-              <w:rPr>
-                <w:rFonts w:ascii="Lora" w:hAnsi="Lora" w:cs="Noto Serif"/>
-              </w:rPr>
-            </w:pPr>
-          </w:p>
-        </w:tc>
-        <w:tc>
-          <w:tcPr>
-            <w:tcW w:w="2970" w:type="dxa"/>
-            <w:tcBorders>
-              <w:top w:val="nil"/>
-              <w:bottom w:val="nil"/>
-            </w:tcBorders>
-          </w:tcPr>
-          <w:p>
-            <w:pPr>
-              <w:rPr>
-                <w:rFonts w:ascii="Lora" w:hAnsi="Lora" w:cs="Noto Serif"/>
-              </w:rPr>
-            </w:pPr>
-          </w:p>
-        </w:tc>
-        <w:tc>
-          <w:tcPr>
-            <w:tcW w:w="2700" w:type="dxa"/>
-            <w:tcBorders>
-              <w:top w:val="nil"/>
-              <w:bottom w:val="nil"/>
-            </w:tcBorders>
-          </w:tcPr>
-          <w:p>
-            <w:pPr>
-              <w:rPr>
-                <w:rFonts w:ascii="Lora" w:hAnsi="Lora" w:cs="Noto Serif"/>
-              </w:rPr>
-            </w:pPr>
-          </w:p>
-        </w:tc>
-        <w:tc>
-          <w:tcPr>
-            <w:tcW w:w="2610" w:type="dxa"/>
-            <w:tcBorders>
-              <w:top w:val="nil"/>
-              <w:bottom w:val="nil"/>
-            </w:tcBorders>
-          </w:tcPr>
-          <w:p>
-            <w:pPr>
-              <w:rPr>
-                <w:rFonts w:ascii="Lora" w:hAnsi="Lora" w:cs="Noto Serif"/>
-              </w:rPr>
-            </w:pPr>
-          </w:p>
-        </w:tc>
-      </w:tr>
-      <w:tr>
-        <w:tc>
-          <w:tcPr>
-            <w:tcW w:w="2340" w:type="dxa"/>
-            <w:tcBorders>
-              <w:top w:val="nil"/>
-            </w:tcBorders>
-          </w:tcPr>
-          <w:p>
-            <w:pPr>
-              <w:rPr>
-                <w:rFonts w:ascii="Lora" w:hAnsi="Lora" w:cs="Noto Serif"/>
-              </w:rPr>
-            </w:pPr>
-          </w:p>
-        </w:tc>
-        <w:tc>
-          <w:tcPr>
-            <w:tcW w:w="2970" w:type="dxa"/>
-            <w:tcBorders>
-              <w:top w:val="nil"/>
-            </w:tcBorders>
-          </w:tcPr>
-          <w:p>
-            <w:pPr>
-              <w:rPr>
-                <w:rFonts w:ascii="Lora" w:hAnsi="Lora" w:cs="Noto Serif"/>
-              </w:rPr>
-            </w:pPr>
-          </w:p>
-        </w:tc>
-        <w:tc>
-          <w:tcPr>
-            <w:tcW w:w="2700" w:type="dxa"/>
-            <w:tcBorders>
-              <w:top w:val="nil"/>
-            </w:tcBorders>
-          </w:tcPr>
-          <w:p>
-            <w:pPr>
-              <w:rPr>
-                <w:rFonts w:ascii="Lora" w:hAnsi="Lora" w:cs="Noto Serif"/>
-              </w:rPr>
-            </w:pPr>
-          </w:p>
-        </w:tc>
-        <w:tc>
-          <w:tcPr>
-            <w:tcW w:w="2610" w:type="dxa"/>
-            <w:tcBorders>
-              <w:top w:val="nil"/>
-            </w:tcBorders>
-          </w:tcPr>
-          <w:p>
-            <w:pPr>
-              <w:rPr>
-                <w:rFonts w:ascii="Lora" w:hAnsi="Lora" w:cs="Noto Serif"/>
-              </w:rPr>
-            </w:pPr>
-          </w:p>
-        </w:tc>
-      </w:tr>
-      <w:tr>
-        <w:tc>
-          <w:tcPr>
-            <w:tcW w:w="2340" w:type="dxa"/>
-          </w:tcPr>
-          <w:p>
-            <w:pPr>
-              <w:rPr>
-                <w:rFonts w:ascii="Lora" w:hAnsi="Lora" w:cs="Noto Serif"/>
-                <w:b/>
-                <w:bCs/>
-              </w:rPr>
-            </w:pPr>
-            <w:r>
-              <w:rPr>
-                <w:rFonts w:ascii="Lora" w:hAnsi="Lora" w:cs="Noto Serif"/>
-                <w:b/>
-                <w:bCs/>
-              </w:rPr>
-              <w:t>Totals</w:t>
-            </w:r>
-          </w:p>
-        </w:tc>
-        <w:tc>
-          <w:tcPr>
-            <w:tcW w:w="2970" w:type="dxa"/>
-          </w:tcPr>
-          <w:p>
-            <w:pPr>
-              <w:rPr>
-                <w:rFonts w:ascii="Lora" w:hAnsi="Lora" w:cs="Noto Serif"/>
-              </w:rPr>
-            </w:pPr>
-            <w:r>
-              <w:rPr>
-                <w:rFonts w:ascii="Lora" w:hAnsi="Lora" w:cs="Noto Serif"/>
-              </w:rPr>
-              <w:t>{</w:t>
-            </w:r>
-            <w:proofErr w:type="spellStart"/>
-            <w:r>
-              <w:rPr>
-                <w:rFonts w:ascii="Lora" w:hAnsi="Lora" w:cs="Noto Serif"/>
-              </w:rPr>
-              <w:t>total</w:t>
-            </w:r>
-            <w:r>
-              <w:rPr>
-                <w:rFonts w:ascii="Lora" w:hAnsi="Lora" w:cs="Noto Serif"/>
-              </w:rPr>
-              <w:t>E</w:t>
-            </w:r>
-            <w:r>
-              <w:rPr>
-                <w:rFonts w:ascii="Lora" w:hAnsi="Lora" w:cs="Noto Serif"/>
-              </w:rPr>
-              <w:t>arnings</w:t>
-            </w:r>
-            <w:proofErr w:type="spellEnd"/>
-            <w:r>
-              <w:rPr>
-                <w:rFonts w:ascii="Lora" w:hAnsi="Lora" w:cs="Noto Serif"/>
-              </w:rPr>
-              <w:t>}</w:t>
-            </w:r>
-          </w:p>
-        </w:tc>
-        <w:tc>
-          <w:tcPr>
-            <w:tcW w:w="2700" w:type="dxa"/>
-          </w:tcPr>
-          <w:p>
-            <w:pPr>
-              <w:rPr>
-                <w:rFonts w:ascii="Lora" w:hAnsi="Lora" w:cs="Noto Serif"/>
-              </w:rPr>
-            </w:pPr>
-          </w:p>
-        </w:tc>
-        <w:tc>
-          <w:tcPr>
-            <w:tcW w:w="2610" w:type="dxa"/>
-          </w:tcPr>
-          <w:p>
-            <w:pPr>
-              <w:rPr>
-                <w:rFonts w:ascii="Lora" w:hAnsi="Lora" w:cs="Noto Serif"/>
-              </w:rPr>
-            </w:pPr>
-            <w:r>
-              <w:rPr>
-                <w:rFonts w:ascii="Lora" w:hAnsi="Lora" w:cs="Noto Serif"/>
-              </w:rPr>
-              <w:t>{</w:t>
-            </w:r>
-            <w:proofErr w:type="spellStart"/>
-            <w:r>
-              <w:rPr>
-                <w:rFonts w:ascii="Lora" w:hAnsi="Lora" w:cs="Noto Serif"/>
-              </w:rPr>
-              <w:t>total</w:t>
+              <w:t>{total</w:t>
             </w:r>
             <w:r>
               <w:rPr>
@@ -1974,14 +1576,7 @@
               <w:rPr>
                 <w:rFonts w:ascii="Lora" w:hAnsi="Lora" w:cs="Noto Serif"/>
               </w:rPr>
-              <w:t>eductions</w:t>
-            </w:r>
-            <w:proofErr w:type="spellEnd"/>
-            <w:r>
-              <w:rPr>
-                <w:rFonts w:ascii="Lora" w:hAnsi="Lora" w:cs="Noto Serif"/>
-              </w:rPr>
-              <w:t>}</w:t>
+              <w:t>eductions}</w:t>
             </w:r>
           </w:p>
         </w:tc>
@@ -2043,16 +1638,15 @@
                 <w:b/>
                 <w:bCs/>
               </w:rPr>
-              <w:t>{</w:t>
-            </w:r>
-            <w:proofErr w:type="spellStart"/>
+              <w:t>{net</w:t>
+            </w:r>
             <w:r>
               <w:rPr>
                 <w:rFonts w:ascii="Lora" w:hAnsi="Lora" w:cs="Noto Serif"/>
                 <w:b/>
                 <w:bCs/>
               </w:rPr>
-              <w:t>net</w:t>
+              <w:t>P</w:t>
             </w:r>
             <w:r>
               <w:rPr>
@@ -2060,68 +1654,33 @@
                 <w:b/>
                 <w:bCs/>
               </w:rPr>
-              <w:t>P</w:t>
-            </w:r>
-            <w:r>
+              <w:t>ayable}</w:t>
+            </w:r>
+          </w:p>
+          <w:p>
+            <w:pPr>
               <w:rPr>
                 <w:rFonts w:ascii="Lora" w:hAnsi="Lora" w:cs="Noto Serif"/>
                 <w:b/>
                 <w:bCs/>
               </w:rPr>
-              <w:t>ayable</w:t>
-            </w:r>
-            <w:proofErr w:type="spellEnd"/>
-            <w:r>
+            </w:pPr>
+          </w:p>
+          <w:p>
+            <w:pPr>
               <w:rPr>
                 <w:rFonts w:ascii="Lora" w:hAnsi="Lora" w:cs="Noto Serif"/>
                 <w:b/>
                 <w:bCs/>
               </w:rPr>
-              <w:t>}</w:t>
-            </w:r>
-          </w:p>
-          <w:p>
-            <w:pPr>
+            </w:pPr>
+            <w:r>
               <w:rPr>
                 <w:rFonts w:ascii="Lora" w:hAnsi="Lora" w:cs="Noto Serif"/>
                 <w:b/>
                 <w:bCs/>
               </w:rPr>
-            </w:pPr>
-          </w:p>
-          <w:p>
-            <w:pPr>
-              <w:rPr>
-                <w:rFonts w:ascii="Lora" w:hAnsi="Lora" w:cs="Noto Serif"/>
-                <w:b/>
-                <w:bCs/>
-              </w:rPr>
-            </w:pPr>
-            <w:r>
-              <w:rPr>
-                <w:rFonts w:ascii="Lora" w:hAnsi="Lora" w:cs="Noto Serif"/>
-                <w:b/>
-                <w:bCs/>
-              </w:rPr>
-              <w:t>{</w:t>
-            </w:r>
-            <w:proofErr w:type="spellStart"/>
-            <w:r>
-              <w:rPr>
-                <w:rFonts w:ascii="Lora" w:hAnsi="Lora" w:cs="Noto Serif"/>
-                <w:b/>
-                <w:bCs/>
-              </w:rPr>
-              <w:t>netPayableInWords</w:t>
-            </w:r>
-            <w:proofErr w:type="spellEnd"/>
-            <w:r>
-              <w:rPr>
-                <w:rFonts w:ascii="Lora" w:hAnsi="Lora" w:cs="Noto Serif"/>
-                <w:b/>
-                <w:bCs/>
-              </w:rPr>
-              <w:t>}</w:t>
+              <w:t>{netPayableInWords}</w:t>
             </w:r>
           </w:p>
         </w:tc>

</xml_diff>

<commit_message>
Added aadhar field in pdf template and docx template
</commit_message>
<xml_diff>
--- a/public/document/template.docx
+++ b/public/document/template.docx
@@ -957,6 +957,12 @@
                 <w:rFonts w:ascii="Lora" w:hAnsi="Lora" w:cs="Noto Serif"/>
               </w:rPr>
             </w:pPr>
+            <w:r>
+              <w:rPr>
+                <w:rFonts w:ascii="Lora" w:hAnsi="Lora" w:cs="Noto Serif"/>
+              </w:rPr>
+              <w:t>Aadhar</w:t>
+            </w:r>
           </w:p>
         </w:tc>
         <w:tc>
@@ -972,6 +978,12 @@
                 <w:rFonts w:ascii="Lora" w:hAnsi="Lora" w:cs="Noto Serif"/>
               </w:rPr>
             </w:pPr>
+            <w:r>
+              <w:rPr>
+                <w:rFonts w:ascii="Lora" w:hAnsi="Lora" w:cs="Noto Serif"/>
+              </w:rPr>
+              <w:t>{aadhar}</w:t>
+            </w:r>
           </w:p>
         </w:tc>
       </w:tr>

</xml_diff>